<commit_message>
Latest updates for LSI-2
</commit_message>
<xml_diff>
--- a/Intermediate/script step-by-step/Script step-by-step.docx
+++ b/Intermediate/script step-by-step/Script step-by-step.docx
@@ -3201,6 +3201,9 @@
     <w:p>
       <w:pPr>
         <w:pStyle w:val="Script"/>
+        <w:rPr>
+          <w:highlight w:val="lightGray"/>
+        </w:rPr>
       </w:pPr>
       <w:r>
         <w:rPr>
@@ -3214,7 +3217,16 @@
         <w:pStyle w:val="Script"/>
       </w:pPr>
       <w:r>
-        <w:t xml:space="preserve">      shift</w:t>
+        <w:rPr>
+          <w:highlight w:val="lightGray"/>
+        </w:rPr>
+        <w:t xml:space="preserve">      </w:t>
+      </w:r>
+      <w:r>
+        <w:rPr>
+          <w:highlight w:val="lightGray"/>
+        </w:rPr>
+        <w:t>break</w:t>
       </w:r>
     </w:p>
     <w:p>
@@ -3704,6 +3716,12 @@
         </w:rPr>
         <w:t>, documentation, variables as flags</w:t>
       </w:r>
+      <w:r>
+        <w:rPr>
+          <w:rFonts w:asciiTheme="majorHAnsi" w:hAnsiTheme="majorHAnsi"/>
+        </w:rPr>
+        <w:t>, break/continue</w:t>
+      </w:r>
     </w:p>
     <w:p>
       <w:pPr>
@@ -3854,17 +3872,32 @@
     <w:p>
       <w:pPr>
         <w:pStyle w:val="Script"/>
-      </w:pPr>
-      <w:r>
-        <w:t xml:space="preserve">      IDS=$*</w:t>
-      </w:r>
-    </w:p>
-    <w:p>
-      <w:pPr>
-        <w:pStyle w:val="Script"/>
-      </w:pPr>
-      <w:r>
-        <w:t xml:space="preserve">      shift</w:t>
+        <w:rPr>
+          <w:highlight w:val="lightGray"/>
+        </w:rPr>
+      </w:pPr>
+      <w:r>
+        <w:t xml:space="preserve">      IDS</w:t>
+      </w:r>
+      <w:r>
+        <w:t>=$*</w:t>
+      </w:r>
+    </w:p>
+    <w:p>
+      <w:pPr>
+        <w:pStyle w:val="Script"/>
+      </w:pPr>
+      <w:r>
+        <w:rPr>
+          <w:highlight w:val="lightGray"/>
+        </w:rPr>
+        <w:t xml:space="preserve">      </w:t>
+      </w:r>
+      <w:r>
+        <w:rPr>
+          <w:highlight w:val="lightGray"/>
+        </w:rPr>
+        <w:t>shift $#</w:t>
       </w:r>
     </w:p>
     <w:p>
@@ -3984,7 +4017,25 @@
         <w:rPr>
           <w:highlight w:val="lightGray"/>
         </w:rPr>
-        <w:t xml:space="preserve">    [ $? -ne 0 ] &amp;&amp; MYSTATUS=1</w:t>
+        <w:t xml:space="preserve">    [ $? -ne 0 ] &amp;&amp; </w:t>
+      </w:r>
+      <w:r>
+        <w:rPr>
+          <w:highlight w:val="lightGray"/>
+        </w:rPr>
+        <w:t>EXITSTATUS</w:t>
+      </w:r>
+      <w:r>
+        <w:rPr>
+          <w:highlight w:val="lightGray"/>
+        </w:rPr>
+        <w:t xml:space="preserve"> </w:t>
+      </w:r>
+      <w:r>
+        <w:rPr>
+          <w:highlight w:val="lightGray"/>
+        </w:rPr>
+        <w:t>=1</w:t>
       </w:r>
     </w:p>
     <w:p>
@@ -4149,7 +4200,25 @@
         <w:rPr>
           <w:highlight w:val="lightGray"/>
         </w:rPr>
-        <w:t>if [ $MYSTATUS -ne 0 ]; then</w:t>
+        <w:t>if [ $</w:t>
+      </w:r>
+      <w:r>
+        <w:rPr>
+          <w:highlight w:val="lightGray"/>
+        </w:rPr>
+        <w:t>EXITSTATUS</w:t>
+      </w:r>
+      <w:r>
+        <w:rPr>
+          <w:highlight w:val="lightGray"/>
+        </w:rPr>
+        <w:t xml:space="preserve"> </w:t>
+      </w:r>
+      <w:r>
+        <w:rPr>
+          <w:highlight w:val="lightGray"/>
+        </w:rPr>
+        <w:t>-ne 0 ]; then</w:t>
       </w:r>
     </w:p>
     <w:p>
@@ -4209,7 +4278,13 @@
         <w:rPr>
           <w:highlight w:val="lightGray"/>
         </w:rPr>
-        <w:t>exit $MYSTATUS</w:t>
+        <w:t>exit $</w:t>
+      </w:r>
+      <w:r>
+        <w:rPr>
+          <w:highlight w:val="lightGray"/>
+        </w:rPr>
+        <w:t>EXITSTATUS</w:t>
       </w:r>
     </w:p>
     <w:p/>
@@ -4261,6 +4336,12 @@
           <w:rFonts w:asciiTheme="majorHAnsi" w:hAnsiTheme="majorHAnsi"/>
         </w:rPr>
         <w:t>Topics: exitstatus, $?, compact formulation of conditions, command grouping</w:t>
+      </w:r>
+      <w:r>
+        <w:rPr>
+          <w:rFonts w:asciiTheme="majorHAnsi" w:hAnsiTheme="majorHAnsi"/>
+        </w:rPr>
+        <w:t>, alternative way of stopping the commandline argument loop (shift $#)</w:t>
       </w:r>
     </w:p>
     <w:p/>

</xml_diff>